<commit_message>
The processor can now spot weeds that it has already seen to a pretty weak level.
</commit_message>
<xml_diff>
--- a/documents/Processor Development.docx
+++ b/documents/Processor Development.docx
@@ -843,6 +843,30 @@
     </w:p>
     <w:p>
       <w:pPr>
+        <w:pStyle w:val="ListParagraph"/>
+        <w:numPr>
+          <w:ilvl w:val="0"/>
+          <w:numId w:val="1"/>
+        </w:numPr>
+      </w:pPr>
+      <w:r>
+        <w:t xml:space="preserve">Measure the pixels per second for our development video. </w:t>
+      </w:r>
+    </w:p>
+    <w:p>
+      <w:pPr>
+        <w:pStyle w:val="ListParagraph"/>
+        <w:numPr>
+          <w:ilvl w:val="0"/>
+          <w:numId w:val="1"/>
+        </w:numPr>
+      </w:pPr>
+      <w:r>
+        <w:t xml:space="preserve">Create the Kalman Filter. </w:t>
+      </w:r>
+    </w:p>
+    <w:p>
+      <w:pPr>
         <w:pStyle w:val="Heading2"/>
       </w:pPr>
       <w:bookmarkStart w:id="3" w:name="_Toc173256162"/>
@@ -863,7 +887,7 @@
         </w:numPr>
       </w:pPr>
       <w:r>
-        <w:t xml:space="preserve">Measure the pixels per second for our development video. </w:t>
+        <w:t xml:space="preserve">Check frame by frame to see if a weed has already been spotted or sprayed. </w:t>
       </w:r>
     </w:p>
     <w:p>
@@ -875,7 +899,7 @@
         </w:numPr>
       </w:pPr>
       <w:r>
-        <w:t xml:space="preserve">Create the Kalman Filter. </w:t>
+        <w:t xml:space="preserve">Display this within the video. </w:t>
       </w:r>
     </w:p>
     <w:p>
@@ -887,7 +911,7 @@
         </w:numPr>
       </w:pPr>
       <w:r>
-        <w:t xml:space="preserve">Check frame by frame to see if a weed has already been spotted or sprayed. </w:t>
+        <w:t>Evaluate the performance.</w:t>
       </w:r>
     </w:p>
     <w:p>
@@ -899,31 +923,13 @@
         </w:numPr>
       </w:pPr>
       <w:r>
-        <w:t xml:space="preserve">Display this within the video. </w:t>
-      </w:r>
-    </w:p>
-    <w:p>
-      <w:pPr>
-        <w:pStyle w:val="ListParagraph"/>
-        <w:numPr>
-          <w:ilvl w:val="0"/>
-          <w:numId w:val="2"/>
-        </w:numPr>
-      </w:pPr>
-      <w:r>
-        <w:t>Evaluate the performance.</w:t>
-      </w:r>
-    </w:p>
-    <w:p>
-      <w:pPr>
-        <w:pStyle w:val="ListParagraph"/>
-        <w:numPr>
-          <w:ilvl w:val="0"/>
-          <w:numId w:val="2"/>
-        </w:numPr>
-      </w:pPr>
-      <w:r>
         <w:t xml:space="preserve">Integrate. </w:t>
+      </w:r>
+    </w:p>
+    <w:p/>
+    <w:p>
+      <w:r>
+        <w:t>Note: when turning the cx will be changing too much for the weeds to have been spotted through frames. May not have to change anything to stop it from spraying while turning.</w:t>
       </w:r>
     </w:p>
     <w:p>
@@ -999,6 +1005,7 @@
         <w:pStyle w:val="Heading1"/>
       </w:pPr>
       <w:r>
+        <w:lastRenderedPageBreak/>
         <w:t xml:space="preserve">Task 3: Performance testing </w:t>
       </w:r>
     </w:p>
@@ -1016,7 +1023,6 @@
         </w:numPr>
       </w:pPr>
       <w:r>
-        <w:lastRenderedPageBreak/>
         <w:t xml:space="preserve">Preferably quantifiable. </w:t>
       </w:r>
     </w:p>

</xml_diff>

<commit_message>
Now have know when the processor has sprayed a weed, WeedTracker is not working very well - I hypothesize this is due to an incorrect ppf speed
</commit_message>
<xml_diff>
--- a/documents/Processor Development.docx
+++ b/documents/Processor Development.docx
@@ -867,6 +867,18 @@
     </w:p>
     <w:p>
       <w:pPr>
+        <w:pStyle w:val="ListParagraph"/>
+        <w:numPr>
+          <w:ilvl w:val="0"/>
+          <w:numId w:val="1"/>
+        </w:numPr>
+      </w:pPr>
+      <w:r>
+        <w:t>Check frame by frame to see if a weed has already been spotted</w:t>
+      </w:r>
+    </w:p>
+    <w:p>
+      <w:pPr>
         <w:pStyle w:val="Heading2"/>
       </w:pPr>
       <w:bookmarkStart w:id="3" w:name="_Toc173256162"/>
@@ -887,7 +899,10 @@
         </w:numPr>
       </w:pPr>
       <w:r>
-        <w:t xml:space="preserve">Check frame by frame to see if a weed has already been spotted or sprayed. </w:t>
+        <w:t>Change colour for a weed if it has been</w:t>
+      </w:r>
+      <w:r>
+        <w:t xml:space="preserve"> sprayed.</w:t>
       </w:r>
     </w:p>
     <w:p>
@@ -899,7 +914,10 @@
         </w:numPr>
       </w:pPr>
       <w:r>
-        <w:t xml:space="preserve">Display this within the video. </w:t>
+        <w:t xml:space="preserve">Make sure a weed that has been sprayed does not get sprayed again. </w:t>
+      </w:r>
+      <w:r>
+        <w:t xml:space="preserve"> </w:t>
       </w:r>
     </w:p>
     <w:p>
@@ -911,7 +929,7 @@
         </w:numPr>
       </w:pPr>
       <w:r>
-        <w:t>Evaluate the performance.</w:t>
+        <w:t xml:space="preserve">Display this within the video. </w:t>
       </w:r>
     </w:p>
     <w:p>
@@ -923,6 +941,18 @@
         </w:numPr>
       </w:pPr>
       <w:r>
+        <w:t>Evaluate the performance.</w:t>
+      </w:r>
+    </w:p>
+    <w:p>
+      <w:pPr>
+        <w:pStyle w:val="ListParagraph"/>
+        <w:numPr>
+          <w:ilvl w:val="0"/>
+          <w:numId w:val="2"/>
+        </w:numPr>
+      </w:pPr>
+      <w:r>
         <w:t xml:space="preserve">Integrate. </w:t>
       </w:r>
     </w:p>
@@ -1005,7 +1035,6 @@
         <w:pStyle w:val="Heading1"/>
       </w:pPr>
       <w:r>
-        <w:lastRenderedPageBreak/>
         <w:t xml:space="preserve">Task 3: Performance testing </w:t>
       </w:r>
     </w:p>
@@ -1046,8 +1075,13 @@
           <w:numId w:val="3"/>
         </w:numPr>
       </w:pPr>
-      <w:r>
-        <w:t xml:space="preserve">Also something to talk about in the report. </w:t>
+      <w:proofErr w:type="gramStart"/>
+      <w:r>
+        <w:t>Also</w:t>
+      </w:r>
+      <w:proofErr w:type="gramEnd"/>
+      <w:r>
+        <w:t xml:space="preserve"> something to talk about in the report. </w:t>
       </w:r>
     </w:p>
     <w:p>

</xml_diff>